<commit_message>
relatório final e testes
</commit_message>
<xml_diff>
--- a/Relatorio_-_Gabriel Martins Spínola.docx
+++ b/Relatorio_-_Gabriel Martins Spínola.docx
@@ -17,7 +17,7 @@
           <w:szCs w:val="30"/>
         </w:rPr>
         <w:drawing>
-          <wp:inline distT="114300" distB="114300" distL="114300" distR="114300">
+          <wp:inline distT="114300" distB="114300" distL="114300" distR="114300" wp14:anchorId="32C19AD4" wp14:editId="485D84B7">
             <wp:extent cx="730087" cy="815980"/>
             <wp:effectExtent l="0" t="0" r="0" b="0"/>
             <wp:docPr id="1" name="image1.png"/>
@@ -457,21 +457,18 @@
         </w:rPr>
         <w:t>O algoritmo implementado foi o algoritmo do KNN, que tem o intuito de checar se existem ou não pessoas nas fotos que serão analisadas, para isso temos um arquivo em CSV contendo metadados de fotos com e sem pessoas para que possamos achar as fotos mais próximas quando processarmos.</w:t>
       </w:r>
-    </w:p>
-    <w:p>
-      <w:pPr>
-        <w:jc w:val="both"/>
-        <w:rPr>
-          <w:sz w:val="24"/>
-          <w:szCs w:val="24"/>
-        </w:rPr>
-      </w:pPr>
-      <w:r>
-        <w:rPr>
-          <w:sz w:val="24"/>
-          <w:szCs w:val="24"/>
-        </w:rPr>
-        <w:tab/>
+      <w:r>
+        <w:rPr>
+          <w:sz w:val="24"/>
+          <w:szCs w:val="24"/>
+        </w:rPr>
+        <w:t xml:space="preserve"> </w:t>
+      </w:r>
+      <w:r>
+        <w:rPr>
+          <w:sz w:val="24"/>
+          <w:szCs w:val="24"/>
+        </w:rPr>
         <w:t>Como resultado obtido, o programa imprime na tela se há ou não pessoas na foto a cada imagem que for processada</w:t>
       </w:r>
       <w:r>
@@ -479,14 +476,24 @@
           <w:sz w:val="24"/>
           <w:szCs w:val="24"/>
         </w:rPr>
-        <w:t xml:space="preserve">. Com um dataset de 1gb </w:t>
-      </w:r>
-      <w:r>
-        <w:rPr>
-          <w:sz w:val="24"/>
-          <w:szCs w:val="24"/>
-        </w:rPr>
-        <w:t>o programa roda serialmente em 10 segundos em média, já com threads o cenário melhora, com semáforos e utilizando 5 threads a média cai para 7 segundos, com visibilidade e variáveis atômicas e utilizando também 5 threads a média continua em 7 segundos.</w:t>
+        <w:t>.</w:t>
+      </w:r>
+    </w:p>
+    <w:p>
+      <w:pPr>
+        <w:ind w:firstLine="360"/>
+        <w:jc w:val="both"/>
+        <w:rPr>
+          <w:sz w:val="24"/>
+          <w:szCs w:val="24"/>
+        </w:rPr>
+      </w:pPr>
+      <w:r>
+        <w:rPr>
+          <w:sz w:val="24"/>
+          <w:szCs w:val="24"/>
+        </w:rPr>
+        <w:t>Desta vez, o algoritmo foi implementado utilizando a integração do Spark, ferramenta da Apache que permite que um programa possa ser processado em várias máquinas, que estão conectadas ao servidor Spark, ao mesmo tempo permitindo paralelizar a aplicação em nível de máquinas.</w:t>
       </w:r>
     </w:p>
     <w:p>
@@ -564,7 +571,7 @@
           <w:szCs w:val="34"/>
         </w:rPr>
         <w:drawing>
-          <wp:inline distT="0" distB="0" distL="0" distR="0" wp14:anchorId="30AA4D24" wp14:editId="31AA5008">
+          <wp:inline distT="0" distB="0" distL="0" distR="0" wp14:anchorId="46B9482E" wp14:editId="4D12F589">
             <wp:extent cx="5724525" cy="4295775"/>
             <wp:effectExtent l="0" t="0" r="9525" b="9525"/>
             <wp:docPr id="18" name="Imagem 18"/>
@@ -648,7 +655,7 @@
         </w:rPr>
         <w:lastRenderedPageBreak/>
         <w:drawing>
-          <wp:inline distT="0" distB="0" distL="0" distR="0" wp14:anchorId="74ACD979" wp14:editId="149826B9">
+          <wp:inline distT="0" distB="0" distL="0" distR="0" wp14:anchorId="6B626707" wp14:editId="391764B7">
             <wp:extent cx="5686425" cy="2009775"/>
             <wp:effectExtent l="0" t="0" r="9525" b="9525"/>
             <wp:docPr id="3" name="Imagem 3"/>
@@ -775,7 +782,7 @@
           <w:szCs w:val="24"/>
         </w:rPr>
         <w:drawing>
-          <wp:anchor distT="0" distB="0" distL="114300" distR="114300" simplePos="0" relativeHeight="251658240" behindDoc="0" locked="0" layoutInCell="1" allowOverlap="1" wp14:anchorId="167D7569" wp14:editId="3655BC64">
+          <wp:anchor distT="0" distB="0" distL="114300" distR="114300" simplePos="0" relativeHeight="251658240" behindDoc="0" locked="0" layoutInCell="1" allowOverlap="1" wp14:anchorId="517F8CFB" wp14:editId="2550647C">
             <wp:simplePos x="0" y="0"/>
             <wp:positionH relativeFrom="margin">
               <wp:posOffset>-52705</wp:posOffset>
@@ -894,6 +901,72 @@
     </w:p>
     <w:p>
       <w:pPr>
+        <w:ind w:left="1440"/>
+        <w:jc w:val="both"/>
+        <w:rPr>
+          <w:sz w:val="24"/>
+          <w:szCs w:val="24"/>
+        </w:rPr>
+      </w:pPr>
+    </w:p>
+    <w:p>
+      <w:pPr>
+        <w:ind w:left="1440"/>
+        <w:jc w:val="both"/>
+        <w:rPr>
+          <w:sz w:val="24"/>
+          <w:szCs w:val="24"/>
+        </w:rPr>
+      </w:pPr>
+    </w:p>
+    <w:p>
+      <w:pPr>
+        <w:numPr>
+          <w:ilvl w:val="0"/>
+          <w:numId w:val="1"/>
+        </w:numPr>
+        <w:jc w:val="both"/>
+        <w:rPr>
+          <w:b/>
+          <w:sz w:val="24"/>
+          <w:szCs w:val="24"/>
+        </w:rPr>
+      </w:pPr>
+      <w:r>
+        <w:rPr>
+          <w:b/>
+          <w:sz w:val="24"/>
+          <w:szCs w:val="24"/>
+        </w:rPr>
+        <w:t xml:space="preserve">Descrição da Implementação </w:t>
+      </w:r>
+      <w:r>
+        <w:rPr>
+          <w:b/>
+          <w:sz w:val="24"/>
+          <w:szCs w:val="24"/>
+        </w:rPr>
+        <w:t xml:space="preserve">com </w:t>
+      </w:r>
+      <w:r>
+        <w:rPr>
+          <w:b/>
+          <w:sz w:val="24"/>
+          <w:szCs w:val="24"/>
+        </w:rPr>
+        <w:t>o</w:t>
+      </w:r>
+      <w:r>
+        <w:rPr>
+          <w:b/>
+          <w:sz w:val="24"/>
+          <w:szCs w:val="24"/>
+        </w:rPr>
+        <w:t xml:space="preserve"> Apache Spark</w:t>
+      </w:r>
+    </w:p>
+    <w:p>
+      <w:pPr>
         <w:numPr>
           <w:ilvl w:val="1"/>
           <w:numId w:val="1"/>
@@ -909,106 +982,30 @@
           <w:sz w:val="24"/>
           <w:szCs w:val="24"/>
         </w:rPr>
-        <w:t>Avaliação com</w:t>
-      </w:r>
-      <w:r>
-        <w:rPr>
-          <w:sz w:val="24"/>
-          <w:szCs w:val="24"/>
-        </w:rPr>
-        <w:t xml:space="preserve"> Microbenchmark </w:t>
-      </w:r>
-    </w:p>
-    <w:p>
-      <w:pPr>
-        <w:jc w:val="both"/>
-        <w:rPr>
-          <w:sz w:val="24"/>
-          <w:szCs w:val="24"/>
-        </w:rPr>
-      </w:pPr>
-    </w:p>
-    <w:p>
-      <w:pPr>
-        <w:ind w:left="1440"/>
-        <w:jc w:val="both"/>
-        <w:rPr>
-          <w:sz w:val="24"/>
-          <w:szCs w:val="24"/>
-        </w:rPr>
-      </w:pPr>
-    </w:p>
-    <w:p>
-      <w:pPr>
-        <w:ind w:left="1440"/>
-        <w:jc w:val="both"/>
-        <w:rPr>
-          <w:sz w:val="24"/>
-          <w:szCs w:val="24"/>
-        </w:rPr>
-      </w:pPr>
-      <w:r>
-        <w:rPr>
-          <w:sz w:val="24"/>
-          <w:szCs w:val="24"/>
-        </w:rPr>
-        <w:t xml:space="preserve">Foi realizado o teste de </w:t>
-      </w:r>
-      <w:r>
-        <w:rPr>
-          <w:i/>
-          <w:iCs/>
-          <w:sz w:val="24"/>
-          <w:szCs w:val="24"/>
-        </w:rPr>
-        <w:t>benchmark</w:t>
-      </w:r>
-      <w:r>
-        <w:rPr>
-          <w:sz w:val="24"/>
-          <w:szCs w:val="24"/>
-        </w:rPr>
-        <w:t xml:space="preserve"> com o </w:t>
-      </w:r>
-      <w:r>
-        <w:rPr>
-          <w:sz w:val="24"/>
-          <w:szCs w:val="24"/>
-        </w:rPr>
-        <w:t>JMH</w:t>
-      </w:r>
-      <w:r>
-        <w:rPr>
-          <w:sz w:val="24"/>
-          <w:szCs w:val="24"/>
-        </w:rPr>
-        <w:t xml:space="preserve"> com </w:t>
-      </w:r>
-      <w:r>
-        <w:rPr>
-          <w:sz w:val="24"/>
-          <w:szCs w:val="24"/>
-        </w:rPr>
-        <w:t>a implementação serial</w:t>
-      </w:r>
-      <w:r>
-        <w:rPr>
-          <w:sz w:val="24"/>
-          <w:szCs w:val="24"/>
-        </w:rPr>
-        <w:t>. A execução do teste retornou o seguinte resultado:</w:t>
-      </w:r>
+        <w:t>Descrição</w:t>
+      </w:r>
+    </w:p>
+    <w:p>
+      <w:pPr>
+        <w:ind w:left="426"/>
+        <w:jc w:val="both"/>
+        <w:rPr>
+          <w:sz w:val="24"/>
+          <w:szCs w:val="24"/>
+        </w:rPr>
+      </w:pPr>
       <w:r>
         <w:rPr>
           <w:noProof/>
           <w:sz w:val="24"/>
           <w:szCs w:val="24"/>
         </w:rPr>
+        <w:lastRenderedPageBreak/>
         <w:drawing>
-          <wp:inline distT="0" distB="0" distL="0" distR="0" wp14:anchorId="3356419D" wp14:editId="6AE99166">
-            <wp:extent cx="5410200" cy="2095500"/>
-            <wp:effectExtent l="0" t="0" r="0" b="0"/>
-            <wp:docPr id="2" name="Imagem 2"/>
+          <wp:inline distT="0" distB="0" distL="0" distR="0" wp14:anchorId="59FC7111" wp14:editId="12527FBD">
+            <wp:extent cx="5732780" cy="4158615"/>
+            <wp:effectExtent l="0" t="0" r="1270" b="0"/>
+            <wp:docPr id="15" name="Imagem 15"/>
             <wp:cNvGraphicFramePr>
               <a:graphicFrameLocks xmlns:a="http://schemas.openxmlformats.org/drawingml/2006/main" noChangeAspect="1"/>
             </wp:cNvGraphicFramePr>
@@ -1037,7 +1034,7 @@
                   <pic:spPr bwMode="auto">
                     <a:xfrm>
                       <a:off x="0" y="0"/>
-                      <a:ext cx="5410200" cy="2095500"/>
+                      <a:ext cx="5732780" cy="4158615"/>
                     </a:xfrm>
                     <a:prstGeom prst="rect">
                       <a:avLst/>
@@ -1056,28 +1053,27 @@
     </w:p>
     <w:p>
       <w:pPr>
-        <w:jc w:val="both"/>
-        <w:rPr>
-          <w:sz w:val="24"/>
-          <w:szCs w:val="24"/>
-        </w:rPr>
-      </w:pPr>
-    </w:p>
-    <w:p>
-      <w:pPr>
-        <w:ind w:left="1440"/>
-        <w:jc w:val="both"/>
-        <w:rPr>
-          <w:sz w:val="24"/>
-          <w:szCs w:val="24"/>
-        </w:rPr>
-      </w:pPr>
-      <w:r>
-        <w:rPr>
-          <w:sz w:val="24"/>
-          <w:szCs w:val="24"/>
-        </w:rPr>
-        <w:t>O método</w:t>
+        <w:ind w:left="720"/>
+        <w:jc w:val="both"/>
+        <w:rPr>
+          <w:sz w:val="24"/>
+          <w:szCs w:val="24"/>
+        </w:rPr>
+      </w:pPr>
+      <w:r>
+        <w:rPr>
+          <w:sz w:val="24"/>
+          <w:szCs w:val="24"/>
+        </w:rPr>
+        <w:tab/>
+        <w:t xml:space="preserve">A </w:t>
+      </w:r>
+      <w:r>
+        <w:rPr>
+          <w:sz w:val="24"/>
+          <w:szCs w:val="24"/>
+        </w:rPr>
+        <w:t>implementação com o Spark</w:t>
       </w:r>
       <w:r>
         <w:rPr>
@@ -1091,139 +1087,47 @@
           <w:sz w:val="24"/>
           <w:szCs w:val="24"/>
         </w:rPr>
-        <w:t>foi executado</w:t>
-      </w:r>
-      <w:r>
-        <w:rPr>
-          <w:sz w:val="24"/>
-          <w:szCs w:val="24"/>
-        </w:rPr>
-        <w:t xml:space="preserve"> com o modo </w:t>
-      </w:r>
-      <w:r>
-        <w:rPr>
-          <w:i/>
-          <w:iCs/>
-          <w:sz w:val="24"/>
-          <w:szCs w:val="24"/>
-        </w:rPr>
-        <w:t>throughput</w:t>
-      </w:r>
-      <w:r>
-        <w:rPr>
-          <w:sz w:val="24"/>
-          <w:szCs w:val="24"/>
-        </w:rPr>
-        <w:t xml:space="preserve"> com menos de 1 operação</w:t>
-      </w:r>
-      <w:r>
-        <w:rPr>
-          <w:sz w:val="24"/>
-          <w:szCs w:val="24"/>
-        </w:rPr>
-        <w:t xml:space="preserve"> por segundo, com um intervalo de confiança de 99,9%,</w:t>
-      </w:r>
-      <w:r>
-        <w:rPr>
-          <w:sz w:val="24"/>
-          <w:szCs w:val="24"/>
-        </w:rPr>
-        <w:t xml:space="preserve"> variação de 0,100 a 0,132 operação por segundo</w:t>
-      </w:r>
-      <w:r>
-        <w:rPr>
-          <w:sz w:val="24"/>
-          <w:szCs w:val="24"/>
-        </w:rPr>
-        <w:t xml:space="preserve"> também foi possível notar que o método apresentou taxa de erro de </w:t>
-      </w:r>
-      <w:r>
-        <w:rPr>
-          <w:sz w:val="24"/>
-          <w:szCs w:val="24"/>
-        </w:rPr>
-        <w:t xml:space="preserve">0,016 </w:t>
-      </w:r>
-      <w:r>
-        <w:rPr>
-          <w:sz w:val="24"/>
-          <w:szCs w:val="24"/>
-        </w:rPr>
-        <w:t>operações por segundo.</w:t>
-      </w:r>
-      <w:r>
-        <w:rPr>
-          <w:sz w:val="24"/>
-          <w:szCs w:val="24"/>
-        </w:rPr>
-        <w:t xml:space="preserve"> </w:t>
-      </w:r>
-    </w:p>
-    <w:p>
-      <w:pPr>
-        <w:ind w:left="1440"/>
-        <w:jc w:val="both"/>
-        <w:rPr>
-          <w:sz w:val="24"/>
-          <w:szCs w:val="24"/>
-        </w:rPr>
-      </w:pPr>
-    </w:p>
-    <w:p>
-      <w:pPr>
-        <w:ind w:left="1440"/>
-        <w:jc w:val="both"/>
-        <w:rPr>
-          <w:sz w:val="24"/>
-          <w:szCs w:val="24"/>
-        </w:rPr>
-      </w:pPr>
-    </w:p>
-    <w:p>
-      <w:pPr>
-        <w:numPr>
-          <w:ilvl w:val="0"/>
-          <w:numId w:val="1"/>
-        </w:numPr>
-        <w:jc w:val="both"/>
-        <w:rPr>
-          <w:b/>
-          <w:sz w:val="24"/>
-          <w:szCs w:val="24"/>
-        </w:rPr>
-      </w:pPr>
-      <w:r>
-        <w:rPr>
-          <w:b/>
-          <w:sz w:val="24"/>
-          <w:szCs w:val="24"/>
-        </w:rPr>
-        <w:t>Descrição da Implementação Concorrente - Abordagem Mutex/Semáforo</w:t>
-      </w:r>
-    </w:p>
-    <w:p>
-      <w:pPr>
-        <w:numPr>
-          <w:ilvl w:val="1"/>
-          <w:numId w:val="1"/>
-        </w:numPr>
-        <w:jc w:val="both"/>
-        <w:rPr>
-          <w:sz w:val="24"/>
-          <w:szCs w:val="24"/>
-        </w:rPr>
-      </w:pPr>
-      <w:r>
-        <w:rPr>
-          <w:sz w:val="24"/>
-          <w:szCs w:val="24"/>
-        </w:rPr>
-        <w:t>Descrição</w:t>
-      </w:r>
-    </w:p>
-    <w:p>
-      <w:pPr>
-        <w:ind w:left="426"/>
+        <w:t xml:space="preserve">não cria nenhuma classe a mais que a implementação serial, porém é preciso adicionar </w:t>
+      </w:r>
+      <w:r>
+        <w:rPr>
+          <w:sz w:val="24"/>
+          <w:szCs w:val="24"/>
+        </w:rPr>
+        <w:t>a</w:t>
+      </w:r>
+      <w:r>
+        <w:rPr>
+          <w:sz w:val="24"/>
+          <w:szCs w:val="24"/>
+        </w:rPr>
+        <w:t xml:space="preserve">s dependências do Spark no pom.xml para ser importado automaticamente com o </w:t>
+      </w:r>
+      <w:r>
+        <w:rPr>
+          <w:sz w:val="24"/>
+          <w:szCs w:val="24"/>
+        </w:rPr>
+        <w:t>M</w:t>
+      </w:r>
+      <w:r>
+        <w:rPr>
+          <w:sz w:val="24"/>
+          <w:szCs w:val="24"/>
+        </w:rPr>
+        <w:t>aven</w:t>
+      </w:r>
+      <w:r>
+        <w:rPr>
+          <w:sz w:val="24"/>
+          <w:szCs w:val="24"/>
+        </w:rPr>
+        <w:t>.</w:t>
+      </w:r>
+    </w:p>
+    <w:p>
+      <w:pPr>
+        <w:ind w:left="720"/>
         <w:jc w:val="both"/>
         <w:rPr>
           <w:sz w:val="24"/>
@@ -1237,10 +1141,10 @@
           <w:szCs w:val="24"/>
         </w:rPr>
         <w:drawing>
-          <wp:inline distT="0" distB="0" distL="0" distR="0" wp14:anchorId="2AE6F81E" wp14:editId="2DC2D0F8">
-            <wp:extent cx="5724525" cy="4410075"/>
-            <wp:effectExtent l="0" t="0" r="9525" b="9525"/>
-            <wp:docPr id="19" name="Imagem 19"/>
+          <wp:inline distT="0" distB="0" distL="0" distR="0" wp14:anchorId="1A74EC02" wp14:editId="461BF86E">
+            <wp:extent cx="3768725" cy="1057275"/>
+            <wp:effectExtent l="0" t="0" r="3175" b="9525"/>
+            <wp:docPr id="16" name="Imagem 16"/>
             <wp:cNvGraphicFramePr>
               <a:graphicFrameLocks xmlns:a="http://schemas.openxmlformats.org/drawingml/2006/main" noChangeAspect="1"/>
             </wp:cNvGraphicFramePr>
@@ -1248,7 +1152,7 @@
               <a:graphicData uri="http://schemas.openxmlformats.org/drawingml/2006/picture">
                 <pic:pic xmlns:pic="http://schemas.openxmlformats.org/drawingml/2006/picture">
                   <pic:nvPicPr>
-                    <pic:cNvPr id="0" name="Picture 7"/>
+                    <pic:cNvPr id="0" name="Picture 2"/>
                     <pic:cNvPicPr>
                       <a:picLocks noChangeAspect="1" noChangeArrowheads="1"/>
                     </pic:cNvPicPr>
@@ -1269,7 +1173,7 @@
                   <pic:spPr bwMode="auto">
                     <a:xfrm>
                       <a:off x="0" y="0"/>
-                      <a:ext cx="5724525" cy="4410075"/>
+                      <a:ext cx="3768725" cy="1057275"/>
                     </a:xfrm>
                     <a:prstGeom prst="rect">
                       <a:avLst/>
@@ -1285,6 +1189,13 @@
           </wp:inline>
         </w:drawing>
       </w:r>
+      <w:r>
+        <w:rPr>
+          <w:sz w:val="24"/>
+          <w:szCs w:val="24"/>
+        </w:rPr>
+        <w:t xml:space="preserve"> </w:t>
+      </w:r>
     </w:p>
     <w:p>
       <w:pPr>
@@ -1300,48 +1211,7 @@
           <w:sz w:val="24"/>
           <w:szCs w:val="24"/>
         </w:rPr>
-        <w:tab/>
-        <w:t xml:space="preserve">A primeira abordagem concorrente foi realizada utilizando semáforo, onde o semáforo controla o acesso a região critica que é o arquivo(imagem) que vai ser processado naquele momento pela </w:t>
-      </w:r>
-      <w:r>
-        <w:rPr>
-          <w:i/>
-          <w:iCs/>
-          <w:sz w:val="24"/>
-          <w:szCs w:val="24"/>
-        </w:rPr>
-        <w:t>thread</w:t>
-      </w:r>
-      <w:r>
-        <w:rPr>
-          <w:sz w:val="24"/>
-          <w:szCs w:val="24"/>
-        </w:rPr>
-        <w:t xml:space="preserve">, cada thread precisa percorrer a pasta do dataset processando as imagens, para isso, quando uma </w:t>
-      </w:r>
-      <w:r>
-        <w:rPr>
-          <w:i/>
-          <w:iCs/>
-          <w:sz w:val="24"/>
-          <w:szCs w:val="24"/>
-        </w:rPr>
-        <w:t>thread</w:t>
-      </w:r>
-      <w:r>
-        <w:rPr>
-          <w:sz w:val="24"/>
-          <w:szCs w:val="24"/>
-        </w:rPr>
-        <w:t xml:space="preserve"> acessa um arquivo através de um indice, esse indice é bloqueado e então o algoritmo armazena o valor do indice e depois incrementa para poder </w:t>
-      </w:r>
-      <w:r>
-        <w:rPr>
-          <w:sz w:val="24"/>
-          <w:szCs w:val="24"/>
-        </w:rPr>
-        <w:lastRenderedPageBreak/>
-        <w:t>liberar o acesso.</w:t>
+        <w:t>Se fez necessário importar mais 2 dependências para conseguir remover alguns problemas que ocorreram quando o algoritmo era executado, as seguintes dependências:</w:t>
       </w:r>
       <w:r>
         <w:rPr>
@@ -1350,10 +1220,10 @@
           <w:szCs w:val="24"/>
         </w:rPr>
         <w:drawing>
-          <wp:inline distT="0" distB="0" distL="0" distR="0" wp14:anchorId="6C0D7CAC" wp14:editId="2C1902D6">
-            <wp:extent cx="5734050" cy="2809875"/>
-            <wp:effectExtent l="0" t="0" r="0" b="9525"/>
-            <wp:docPr id="10" name="Imagem 10"/>
+          <wp:inline distT="0" distB="0" distL="0" distR="0" wp14:anchorId="0FF67EF5" wp14:editId="5D254BF9">
+            <wp:extent cx="4102735" cy="2273935"/>
+            <wp:effectExtent l="0" t="0" r="0" b="0"/>
+            <wp:docPr id="20" name="Imagem 20"/>
             <wp:cNvGraphicFramePr>
               <a:graphicFrameLocks xmlns:a="http://schemas.openxmlformats.org/drawingml/2006/main" noChangeAspect="1"/>
             </wp:cNvGraphicFramePr>
@@ -1361,7 +1231,7 @@
               <a:graphicData uri="http://schemas.openxmlformats.org/drawingml/2006/picture">
                 <pic:pic xmlns:pic="http://schemas.openxmlformats.org/drawingml/2006/picture">
                   <pic:nvPicPr>
-                    <pic:cNvPr id="0" name="Picture 9"/>
+                    <pic:cNvPr id="0" name="Picture 3"/>
                     <pic:cNvPicPr>
                       <a:picLocks noChangeAspect="1" noChangeArrowheads="1"/>
                     </pic:cNvPicPr>
@@ -1382,7 +1252,7 @@
                   <pic:spPr bwMode="auto">
                     <a:xfrm>
                       <a:off x="0" y="0"/>
-                      <a:ext cx="5734050" cy="2809875"/>
+                      <a:ext cx="4102735" cy="2273935"/>
                     </a:xfrm>
                     <a:prstGeom prst="rect">
                       <a:avLst/>
@@ -1401,24 +1271,24 @@
     </w:p>
     <w:p>
       <w:pPr>
-        <w:ind w:left="720"/>
-        <w:jc w:val="both"/>
-        <w:rPr>
-          <w:sz w:val="24"/>
-          <w:szCs w:val="24"/>
-        </w:rPr>
-      </w:pPr>
-      <w:r>
-        <w:rPr>
-          <w:sz w:val="24"/>
-          <w:szCs w:val="24"/>
-        </w:rPr>
-        <w:t>O indice é uma variável estática que está instanciada na classe Main</w:t>
-      </w:r>
-    </w:p>
-    <w:p>
-      <w:pPr>
-        <w:ind w:left="720"/>
+        <w:ind w:firstLine="720"/>
+        <w:jc w:val="both"/>
+        <w:rPr>
+          <w:sz w:val="24"/>
+          <w:szCs w:val="24"/>
+        </w:rPr>
+      </w:pPr>
+      <w:r>
+        <w:rPr>
+          <w:sz w:val="24"/>
+          <w:szCs w:val="24"/>
+        </w:rPr>
+        <w:lastRenderedPageBreak/>
+        <w:t>As modificações feitas  em relação a implementação serial podem ser vistas a seguir:</w:t>
+      </w:r>
+    </w:p>
+    <w:p>
+      <w:pPr>
         <w:jc w:val="both"/>
         <w:rPr>
           <w:sz w:val="24"/>
@@ -1428,14 +1298,12 @@
       <w:r>
         <w:rPr>
           <w:noProof/>
-          <w:sz w:val="24"/>
-          <w:szCs w:val="24"/>
         </w:rPr>
         <w:drawing>
-          <wp:inline distT="0" distB="0" distL="0" distR="0" wp14:anchorId="592741FF" wp14:editId="11EC9D82">
-            <wp:extent cx="5724525" cy="3409950"/>
-            <wp:effectExtent l="0" t="0" r="9525" b="0"/>
-            <wp:docPr id="11" name="Imagem 11"/>
+          <wp:inline distT="0" distB="0" distL="0" distR="0" wp14:anchorId="7548268F" wp14:editId="2985FFF3">
+            <wp:extent cx="5733415" cy="1160780"/>
+            <wp:effectExtent l="0" t="0" r="635" b="1270"/>
+            <wp:docPr id="21" name="Imagem 21"/>
             <wp:cNvGraphicFramePr>
               <a:graphicFrameLocks xmlns:a="http://schemas.openxmlformats.org/drawingml/2006/main" noChangeAspect="1"/>
             </wp:cNvGraphicFramePr>
@@ -1443,36 +1311,23 @@
               <a:graphicData uri="http://schemas.openxmlformats.org/drawingml/2006/picture">
                 <pic:pic xmlns:pic="http://schemas.openxmlformats.org/drawingml/2006/picture">
                   <pic:nvPicPr>
-                    <pic:cNvPr id="0" name="Picture 10"/>
-                    <pic:cNvPicPr>
-                      <a:picLocks noChangeAspect="1" noChangeArrowheads="1"/>
-                    </pic:cNvPicPr>
+                    <pic:cNvPr id="1" name=""/>
+                    <pic:cNvPicPr/>
                   </pic:nvPicPr>
                   <pic:blipFill>
-                    <a:blip r:embed="rId12">
-                      <a:extLst>
-                        <a:ext uri="{28A0092B-C50C-407E-A947-70E740481C1C}">
-                          <a14:useLocalDpi xmlns:a14="http://schemas.microsoft.com/office/drawing/2010/main" val="0"/>
-                        </a:ext>
-                      </a:extLst>
-                    </a:blip>
-                    <a:srcRect/>
+                    <a:blip r:embed="rId12"/>
                     <a:stretch>
                       <a:fillRect/>
                     </a:stretch>
                   </pic:blipFill>
-                  <pic:spPr bwMode="auto">
+                  <pic:spPr>
                     <a:xfrm>
                       <a:off x="0" y="0"/>
-                      <a:ext cx="5724525" cy="3409950"/>
+                      <a:ext cx="5733415" cy="1160780"/>
                     </a:xfrm>
                     <a:prstGeom prst="rect">
                       <a:avLst/>
                     </a:prstGeom>
-                    <a:noFill/>
-                    <a:ln>
-                      <a:noFill/>
-                    </a:ln>
                   </pic:spPr>
                 </pic:pic>
               </a:graphicData>
@@ -1483,6 +1338,32 @@
     </w:p>
     <w:p>
       <w:pPr>
+        <w:jc w:val="both"/>
+        <w:rPr>
+          <w:sz w:val="24"/>
+          <w:szCs w:val="24"/>
+        </w:rPr>
+      </w:pPr>
+      <w:r>
+        <w:rPr>
+          <w:sz w:val="24"/>
+          <w:szCs w:val="24"/>
+        </w:rPr>
+        <w:t>Onde é criado um objeto do tipo SparkConf onde podemos configurar o nome da aplicação, que no caso se chama “Programação Concorrente – Spark”, e também a quantidade de núcleos que o programa irá utilizar, que no caso utilizo “local[*]” para utilizar o máximo de núcleos disponíveis. Após coletar os dados processados apenas realizo a impressão dos resultados obtidos.</w:t>
+      </w:r>
+    </w:p>
+    <w:p>
+      <w:pPr>
+        <w:ind w:left="720"/>
+        <w:jc w:val="both"/>
+        <w:rPr>
+          <w:sz w:val="24"/>
+          <w:szCs w:val="24"/>
+        </w:rPr>
+      </w:pPr>
+    </w:p>
+    <w:p>
+      <w:pPr>
         <w:ind w:left="720"/>
         <w:jc w:val="both"/>
         <w:rPr>
@@ -1530,40 +1411,24 @@
     </w:p>
     <w:p>
       <w:pPr>
-        <w:ind w:left="1440"/>
-        <w:jc w:val="both"/>
-        <w:rPr>
-          <w:sz w:val="24"/>
-          <w:szCs w:val="24"/>
-        </w:rPr>
-      </w:pPr>
-      <w:r>
-        <w:rPr>
-          <w:sz w:val="24"/>
-          <w:szCs w:val="24"/>
-        </w:rPr>
-        <w:t xml:space="preserve">Ao realizar o teste com o JMH, o desempenho se mostrou muito mais eficiente que a implementação serial, onde conseguimos uma melhora significativa no </w:t>
-      </w:r>
-      <w:r>
-        <w:rPr>
-          <w:i/>
-          <w:iCs/>
-          <w:sz w:val="24"/>
-          <w:szCs w:val="24"/>
-        </w:rPr>
-        <w:t>throuput</w:t>
-      </w:r>
-      <w:r>
-        <w:rPr>
-          <w:sz w:val="24"/>
-          <w:szCs w:val="24"/>
-        </w:rPr>
-        <w:t xml:space="preserve"> como vemos a seguir:</w:t>
-      </w:r>
-    </w:p>
-    <w:p>
-      <w:pPr>
-        <w:ind w:left="1440"/>
+        <w:ind w:firstLine="720"/>
+        <w:jc w:val="both"/>
+        <w:rPr>
+          <w:sz w:val="24"/>
+          <w:szCs w:val="24"/>
+        </w:rPr>
+      </w:pPr>
+      <w:r>
+        <w:rPr>
+          <w:sz w:val="24"/>
+          <w:szCs w:val="24"/>
+        </w:rPr>
+        <w:t>A seguir podemos ver o resultado obtido ao realizar o teste com a ferramenta do JMH no modo de throuput:</w:t>
+      </w:r>
+    </w:p>
+    <w:p>
+      <w:pPr>
+        <w:ind w:firstLine="720"/>
         <w:jc w:val="both"/>
         <w:rPr>
           <w:sz w:val="24"/>
@@ -1573,14 +1438,12 @@
       <w:r>
         <w:rPr>
           <w:noProof/>
-          <w:sz w:val="24"/>
-          <w:szCs w:val="24"/>
         </w:rPr>
         <w:drawing>
-          <wp:inline distT="0" distB="0" distL="0" distR="0" wp14:anchorId="31AFC423" wp14:editId="5E7F2643">
-            <wp:extent cx="5534025" cy="895350"/>
-            <wp:effectExtent l="0" t="0" r="9525" b="0"/>
-            <wp:docPr id="8" name="Imagem 8"/>
+          <wp:inline distT="0" distB="0" distL="0" distR="0" wp14:anchorId="59BE3465" wp14:editId="70ECE878">
+            <wp:extent cx="5400675" cy="2200275"/>
+            <wp:effectExtent l="0" t="0" r="9525" b="9525"/>
+            <wp:docPr id="22" name="Imagem 22"/>
             <wp:cNvGraphicFramePr>
               <a:graphicFrameLocks xmlns:a="http://schemas.openxmlformats.org/drawingml/2006/main" noChangeAspect="1"/>
             </wp:cNvGraphicFramePr>
@@ -1588,36 +1451,23 @@
               <a:graphicData uri="http://schemas.openxmlformats.org/drawingml/2006/picture">
                 <pic:pic xmlns:pic="http://schemas.openxmlformats.org/drawingml/2006/picture">
                   <pic:nvPicPr>
-                    <pic:cNvPr id="0" name="Picture 3"/>
-                    <pic:cNvPicPr>
-                      <a:picLocks noChangeAspect="1" noChangeArrowheads="1"/>
-                    </pic:cNvPicPr>
+                    <pic:cNvPr id="1" name=""/>
+                    <pic:cNvPicPr/>
                   </pic:nvPicPr>
                   <pic:blipFill>
-                    <a:blip r:embed="rId13">
-                      <a:extLst>
-                        <a:ext uri="{28A0092B-C50C-407E-A947-70E740481C1C}">
-                          <a14:useLocalDpi xmlns:a14="http://schemas.microsoft.com/office/drawing/2010/main" val="0"/>
-                        </a:ext>
-                      </a:extLst>
-                    </a:blip>
-                    <a:srcRect/>
+                    <a:blip r:embed="rId13"/>
                     <a:stretch>
                       <a:fillRect/>
                     </a:stretch>
                   </pic:blipFill>
-                  <pic:spPr bwMode="auto">
+                  <pic:spPr>
                     <a:xfrm>
                       <a:off x="0" y="0"/>
-                      <a:ext cx="5534025" cy="895350"/>
+                      <a:ext cx="5400675" cy="2200275"/>
                     </a:xfrm>
                     <a:prstGeom prst="rect">
                       <a:avLst/>
                     </a:prstGeom>
-                    <a:noFill/>
-                    <a:ln>
-                      <a:noFill/>
-                    </a:ln>
                   </pic:spPr>
                 </pic:pic>
               </a:graphicData>
@@ -1635,18 +1485,171 @@
           <w:szCs w:val="24"/>
         </w:rPr>
       </w:pPr>
+    </w:p>
+    <w:p>
+      <w:pPr>
+        <w:ind w:firstLine="360"/>
+        <w:jc w:val="both"/>
+        <w:rPr>
+          <w:sz w:val="24"/>
+          <w:szCs w:val="24"/>
+        </w:rPr>
+      </w:pPr>
+      <w:r>
+        <w:rPr>
+          <w:sz w:val="24"/>
+          <w:szCs w:val="24"/>
+        </w:rPr>
+        <w:t xml:space="preserve">Vemos que a implementação </w:t>
+      </w:r>
+      <w:r>
+        <w:rPr>
+          <w:sz w:val="24"/>
+          <w:szCs w:val="24"/>
+        </w:rPr>
+        <w:t xml:space="preserve">com o Spark </w:t>
+      </w:r>
+      <w:r>
+        <w:rPr>
+          <w:sz w:val="24"/>
+          <w:szCs w:val="24"/>
+        </w:rPr>
+        <w:t xml:space="preserve">teve </w:t>
+      </w:r>
+      <w:r>
+        <w:rPr>
+          <w:sz w:val="24"/>
+          <w:szCs w:val="24"/>
+        </w:rPr>
+        <w:t>0,118</w:t>
+      </w:r>
+      <w:r>
+        <w:rPr>
+          <w:sz w:val="24"/>
+          <w:szCs w:val="24"/>
+        </w:rPr>
+        <w:t xml:space="preserve"> operações por segundo com 99% de confiança com variação entre </w:t>
+      </w:r>
+      <w:r>
+        <w:rPr>
+          <w:sz w:val="24"/>
+          <w:szCs w:val="24"/>
+        </w:rPr>
+        <w:t>0,083</w:t>
+      </w:r>
+      <w:r>
+        <w:rPr>
+          <w:sz w:val="24"/>
+          <w:szCs w:val="24"/>
+        </w:rPr>
+        <w:t xml:space="preserve"> e </w:t>
+      </w:r>
+      <w:r>
+        <w:rPr>
+          <w:sz w:val="24"/>
+          <w:szCs w:val="24"/>
+        </w:rPr>
+        <w:t>0,152</w:t>
+      </w:r>
+      <w:r>
+        <w:rPr>
+          <w:sz w:val="24"/>
+          <w:szCs w:val="24"/>
+        </w:rPr>
+        <w:t xml:space="preserve"> vezes por segundos.</w:t>
+      </w:r>
+      <w:r>
+        <w:rPr>
+          <w:sz w:val="24"/>
+          <w:szCs w:val="24"/>
+        </w:rPr>
+        <w:t xml:space="preserve"> Além disso apresentou taxa de erro de 0,034 operações por segundo.</w:t>
+      </w:r>
+    </w:p>
+    <w:p>
+      <w:pPr>
+        <w:ind w:firstLine="360"/>
+        <w:jc w:val="both"/>
+        <w:rPr>
+          <w:sz w:val="24"/>
+          <w:szCs w:val="24"/>
+        </w:rPr>
+      </w:pPr>
+    </w:p>
+    <w:p>
+      <w:pPr>
+        <w:pStyle w:val="PargrafodaLista"/>
+        <w:numPr>
+          <w:ilvl w:val="1"/>
+          <w:numId w:val="1"/>
+        </w:numPr>
+        <w:jc w:val="both"/>
+        <w:rPr>
+          <w:sz w:val="24"/>
+          <w:szCs w:val="24"/>
+        </w:rPr>
+      </w:pPr>
+      <w:r>
+        <w:rPr>
+          <w:sz w:val="24"/>
+          <w:szCs w:val="24"/>
+        </w:rPr>
+        <w:t>Avaliação com Java Flight Recorder</w:t>
+      </w:r>
+      <w:r>
+        <w:rPr>
+          <w:sz w:val="24"/>
+          <w:szCs w:val="24"/>
+        </w:rPr>
+        <w:t xml:space="preserve"> </w:t>
+      </w:r>
+    </w:p>
+    <w:p>
+      <w:pPr>
+        <w:ind w:left="720"/>
+        <w:jc w:val="both"/>
+        <w:rPr>
+          <w:sz w:val="24"/>
+          <w:szCs w:val="24"/>
+        </w:rPr>
+      </w:pPr>
+    </w:p>
+    <w:p>
+      <w:pPr>
+        <w:ind w:firstLine="567"/>
+        <w:jc w:val="both"/>
+        <w:rPr>
+          <w:sz w:val="24"/>
+          <w:szCs w:val="24"/>
+        </w:rPr>
+      </w:pPr>
+      <w:r>
+        <w:rPr>
+          <w:sz w:val="24"/>
+          <w:szCs w:val="24"/>
+        </w:rPr>
+        <w:t>Ao realizar o teste com o JFR temos as seguintes informações obtidas:</w:t>
+      </w:r>
+    </w:p>
+    <w:p>
+      <w:pPr>
+        <w:ind w:left="-1418"/>
+        <w:jc w:val="both"/>
+        <w:rPr>
+          <w:sz w:val="24"/>
+          <w:szCs w:val="24"/>
+        </w:rPr>
+      </w:pPr>
       <w:r>
         <w:rPr>
           <w:noProof/>
-          <w:sz w:val="24"/>
-          <w:szCs w:val="24"/>
         </w:rPr>
         <w:lastRenderedPageBreak/>
         <w:drawing>
-          <wp:inline distT="0" distB="0" distL="0" distR="0" wp14:anchorId="3F7C842D" wp14:editId="71FC72E0">
-            <wp:extent cx="5524500" cy="2276475"/>
-            <wp:effectExtent l="0" t="0" r="0" b="9525"/>
-            <wp:docPr id="5" name="Imagem 5"/>
+          <wp:inline distT="0" distB="0" distL="0" distR="0" wp14:anchorId="4B134058" wp14:editId="25F09B72">
+            <wp:extent cx="7527080" cy="3219578"/>
+            <wp:effectExtent l="0" t="0" r="0" b="0"/>
+            <wp:docPr id="24" name="Imagem 24"/>
             <wp:cNvGraphicFramePr>
               <a:graphicFrameLocks xmlns:a="http://schemas.openxmlformats.org/drawingml/2006/main" noChangeAspect="1"/>
             </wp:cNvGraphicFramePr>
@@ -1654,36 +1657,23 @@
               <a:graphicData uri="http://schemas.openxmlformats.org/drawingml/2006/picture">
                 <pic:pic xmlns:pic="http://schemas.openxmlformats.org/drawingml/2006/picture">
                   <pic:nvPicPr>
-                    <pic:cNvPr id="0" name="Picture 2"/>
-                    <pic:cNvPicPr>
-                      <a:picLocks noChangeAspect="1" noChangeArrowheads="1"/>
-                    </pic:cNvPicPr>
+                    <pic:cNvPr id="1" name=""/>
+                    <pic:cNvPicPr/>
                   </pic:nvPicPr>
                   <pic:blipFill>
-                    <a:blip r:embed="rId14">
-                      <a:extLst>
-                        <a:ext uri="{28A0092B-C50C-407E-A947-70E740481C1C}">
-                          <a14:useLocalDpi xmlns:a14="http://schemas.microsoft.com/office/drawing/2010/main" val="0"/>
-                        </a:ext>
-                      </a:extLst>
-                    </a:blip>
-                    <a:srcRect/>
+                    <a:blip r:embed="rId14"/>
                     <a:stretch>
                       <a:fillRect/>
                     </a:stretch>
                   </pic:blipFill>
-                  <pic:spPr bwMode="auto">
+                  <pic:spPr>
                     <a:xfrm>
                       <a:off x="0" y="0"/>
-                      <a:ext cx="5524500" cy="2276475"/>
+                      <a:ext cx="7580862" cy="3242582"/>
                     </a:xfrm>
                     <a:prstGeom prst="rect">
                       <a:avLst/>
                     </a:prstGeom>
-                    <a:noFill/>
-                    <a:ln>
-                      <a:noFill/>
-                    </a:ln>
                   </pic:spPr>
                 </pic:pic>
               </a:graphicData>
@@ -1694,166 +1684,34 @@
     </w:p>
     <w:p>
       <w:pPr>
-        <w:jc w:val="both"/>
-        <w:rPr>
-          <w:sz w:val="24"/>
-          <w:szCs w:val="24"/>
-        </w:rPr>
-      </w:pPr>
-    </w:p>
-    <w:p>
-      <w:pPr>
-        <w:ind w:left="1440" w:firstLine="720"/>
-        <w:jc w:val="both"/>
-        <w:rPr>
-          <w:sz w:val="24"/>
-          <w:szCs w:val="24"/>
-        </w:rPr>
-      </w:pPr>
-      <w:r>
-        <w:rPr>
-          <w:sz w:val="24"/>
-          <w:szCs w:val="24"/>
-        </w:rPr>
-        <w:t>Vemos que a implementação concorrente</w:t>
-      </w:r>
-      <w:r>
-        <w:rPr>
-          <w:sz w:val="24"/>
-          <w:szCs w:val="24"/>
-        </w:rPr>
-        <w:t xml:space="preserve">, com mutex/semáforo, </w:t>
-      </w:r>
-      <w:r>
-        <w:rPr>
-          <w:sz w:val="24"/>
-          <w:szCs w:val="24"/>
-        </w:rPr>
-        <w:t xml:space="preserve">teve </w:t>
-      </w:r>
-      <w:r>
-        <w:rPr>
-          <w:sz w:val="24"/>
-          <w:szCs w:val="24"/>
-        </w:rPr>
-        <w:t>22,831</w:t>
-      </w:r>
-      <w:r>
-        <w:rPr>
-          <w:sz w:val="24"/>
-          <w:szCs w:val="24"/>
-        </w:rPr>
-        <w:t xml:space="preserve"> operações por segundo com 99% de confiança com variação entre </w:t>
-      </w:r>
-      <w:r>
-        <w:rPr>
-          <w:sz w:val="24"/>
-          <w:szCs w:val="24"/>
-        </w:rPr>
-        <w:t>20,060</w:t>
-      </w:r>
-      <w:r>
-        <w:rPr>
-          <w:sz w:val="24"/>
-          <w:szCs w:val="24"/>
-        </w:rPr>
-        <w:t xml:space="preserve"> e </w:t>
-      </w:r>
-      <w:r>
-        <w:rPr>
-          <w:sz w:val="24"/>
-          <w:szCs w:val="24"/>
-        </w:rPr>
-        <w:t>25,041</w:t>
-      </w:r>
-      <w:r>
-        <w:rPr>
-          <w:sz w:val="24"/>
-          <w:szCs w:val="24"/>
-        </w:rPr>
-        <w:t xml:space="preserve"> vezes por segundos.</w:t>
-      </w:r>
-      <w:r>
-        <w:rPr>
-          <w:sz w:val="24"/>
-          <w:szCs w:val="24"/>
-        </w:rPr>
-        <w:t xml:space="preserve"> Notou-se uma evolução de mais de 20 vezes comparado ao algoritmo implementado serialmente.</w:t>
-      </w:r>
-    </w:p>
-    <w:p>
-      <w:pPr>
-        <w:ind w:left="720"/>
-        <w:jc w:val="both"/>
-        <w:rPr>
-          <w:sz w:val="24"/>
-          <w:szCs w:val="24"/>
-        </w:rPr>
-      </w:pPr>
-    </w:p>
-    <w:p>
-      <w:pPr>
-        <w:jc w:val="both"/>
-        <w:rPr>
-          <w:sz w:val="24"/>
-          <w:szCs w:val="24"/>
-        </w:rPr>
-      </w:pPr>
-    </w:p>
-    <w:p>
-      <w:pPr>
-        <w:jc w:val="both"/>
-        <w:rPr>
-          <w:sz w:val="24"/>
-          <w:szCs w:val="24"/>
-        </w:rPr>
-      </w:pPr>
-    </w:p>
-    <w:p>
-      <w:pPr>
-        <w:numPr>
-          <w:ilvl w:val="0"/>
-          <w:numId w:val="1"/>
-        </w:numPr>
-        <w:jc w:val="both"/>
-        <w:rPr>
-          <w:b/>
-          <w:sz w:val="24"/>
-          <w:szCs w:val="24"/>
-        </w:rPr>
-      </w:pPr>
-      <w:r>
-        <w:rPr>
-          <w:b/>
-          <w:sz w:val="24"/>
-          <w:szCs w:val="24"/>
-        </w:rPr>
-        <w:t>Descrição da Implementação Concorrente - Abordagem Atomic/Volátil</w:t>
-      </w:r>
-    </w:p>
-    <w:p>
-      <w:pPr>
-        <w:numPr>
-          <w:ilvl w:val="1"/>
-          <w:numId w:val="1"/>
-        </w:numPr>
-        <w:jc w:val="both"/>
-        <w:rPr>
-          <w:sz w:val="24"/>
-          <w:szCs w:val="24"/>
-        </w:rPr>
-      </w:pPr>
-      <w:r>
-        <w:rPr>
-          <w:sz w:val="24"/>
-          <w:szCs w:val="24"/>
-        </w:rPr>
-        <w:t>Descrição</w:t>
-      </w:r>
-    </w:p>
-    <w:p>
-      <w:pPr>
-        <w:ind w:left="720"/>
+        <w:ind w:left="-142"/>
+        <w:jc w:val="both"/>
+        <w:rPr>
+          <w:sz w:val="24"/>
+          <w:szCs w:val="24"/>
+        </w:rPr>
+      </w:pPr>
+    </w:p>
+    <w:p>
+      <w:pPr>
+        <w:ind w:firstLine="720"/>
+        <w:jc w:val="both"/>
+        <w:rPr>
+          <w:sz w:val="24"/>
+          <w:szCs w:val="24"/>
+        </w:rPr>
+      </w:pPr>
+      <w:r>
+        <w:rPr>
+          <w:sz w:val="24"/>
+          <w:szCs w:val="24"/>
+        </w:rPr>
+        <w:t>Onde vemos que a função mais chamada na execução da classe principal é a função de verificarImagem que é a função que executa toda a aplicação.</w:t>
+      </w:r>
+    </w:p>
+    <w:p>
+      <w:pPr>
+        <w:ind w:firstLine="720"/>
         <w:jc w:val="both"/>
         <w:rPr>
           <w:sz w:val="24"/>
@@ -1863,15 +1721,20 @@
       <w:r>
         <w:rPr>
           <w:noProof/>
-          <w:sz w:val="24"/>
-          <w:szCs w:val="24"/>
-        </w:rPr>
-        <w:lastRenderedPageBreak/>
+        </w:rPr>
         <w:drawing>
-          <wp:inline distT="0" distB="0" distL="0" distR="0" wp14:anchorId="4B5D6807" wp14:editId="5728EBDB">
-            <wp:extent cx="5724525" cy="4410075"/>
-            <wp:effectExtent l="0" t="0" r="9525" b="9525"/>
-            <wp:docPr id="6" name="Imagem 6"/>
+          <wp:anchor distT="0" distB="0" distL="114300" distR="114300" simplePos="0" relativeHeight="251659264" behindDoc="0" locked="0" layoutInCell="1" allowOverlap="1" wp14:anchorId="54F176F4" wp14:editId="7342D59F">
+            <wp:simplePos x="0" y="0"/>
+            <wp:positionH relativeFrom="page">
+              <wp:align>left</wp:align>
+            </wp:positionH>
+            <wp:positionV relativeFrom="paragraph">
+              <wp:posOffset>8034</wp:posOffset>
+            </wp:positionV>
+            <wp:extent cx="7643030" cy="717830"/>
+            <wp:effectExtent l="0" t="0" r="0" b="6350"/>
+            <wp:wrapNone/>
+            <wp:docPr id="25" name="Imagem 25"/>
             <wp:cNvGraphicFramePr>
               <a:graphicFrameLocks xmlns:a="http://schemas.openxmlformats.org/drawingml/2006/main" noChangeAspect="1"/>
             </wp:cNvGraphicFramePr>
@@ -1879,567 +1742,62 @@
               <a:graphicData uri="http://schemas.openxmlformats.org/drawingml/2006/picture">
                 <pic:pic xmlns:pic="http://schemas.openxmlformats.org/drawingml/2006/picture">
                   <pic:nvPicPr>
-                    <pic:cNvPr id="0" name="Picture 1"/>
-                    <pic:cNvPicPr>
-                      <a:picLocks noChangeAspect="1" noChangeArrowheads="1"/>
-                    </pic:cNvPicPr>
+                    <pic:cNvPr id="1" name=""/>
+                    <pic:cNvPicPr/>
                   </pic:nvPicPr>
                   <pic:blipFill>
-                    <a:blip r:embed="rId15">
+                    <a:blip r:embed="rId15" cstate="print">
                       <a:extLst>
                         <a:ext uri="{28A0092B-C50C-407E-A947-70E740481C1C}">
                           <a14:useLocalDpi xmlns:a14="http://schemas.microsoft.com/office/drawing/2010/main" val="0"/>
                         </a:ext>
                       </a:extLst>
                     </a:blip>
-                    <a:srcRect/>
                     <a:stretch>
                       <a:fillRect/>
                     </a:stretch>
                   </pic:blipFill>
-                  <pic:spPr bwMode="auto">
+                  <pic:spPr>
                     <a:xfrm>
                       <a:off x="0" y="0"/>
-                      <a:ext cx="5724525" cy="4410075"/>
+                      <a:ext cx="7643030" cy="717830"/>
                     </a:xfrm>
                     <a:prstGeom prst="rect">
                       <a:avLst/>
                     </a:prstGeom>
-                    <a:noFill/>
-                    <a:ln>
-                      <a:noFill/>
-                    </a:ln>
                   </pic:spPr>
                 </pic:pic>
               </a:graphicData>
             </a:graphic>
-          </wp:inline>
-        </w:drawing>
-      </w:r>
-    </w:p>
-    <w:p>
-      <w:pPr>
-        <w:ind w:left="720"/>
-        <w:jc w:val="both"/>
-        <w:rPr>
-          <w:sz w:val="24"/>
-          <w:szCs w:val="24"/>
-        </w:rPr>
-      </w:pPr>
-      <w:r>
-        <w:rPr>
-          <w:sz w:val="24"/>
-          <w:szCs w:val="24"/>
-        </w:rPr>
-        <w:tab/>
-        <w:t>A implementação concorrente</w:t>
-      </w:r>
-      <w:r>
-        <w:rPr>
-          <w:sz w:val="24"/>
-          <w:szCs w:val="24"/>
-        </w:rPr>
-        <w:t xml:space="preserve"> acima foi</w:t>
-      </w:r>
-      <w:r>
-        <w:rPr>
-          <w:sz w:val="24"/>
-          <w:szCs w:val="24"/>
-        </w:rPr>
-        <w:t xml:space="preserve"> </w:t>
-      </w:r>
-      <w:r>
-        <w:rPr>
-          <w:sz w:val="24"/>
-          <w:szCs w:val="24"/>
-        </w:rPr>
-        <w:t xml:space="preserve">feita </w:t>
-      </w:r>
-      <w:r>
-        <w:rPr>
-          <w:sz w:val="24"/>
-          <w:szCs w:val="24"/>
-        </w:rPr>
-        <w:t>utiliza</w:t>
-      </w:r>
-      <w:r>
-        <w:rPr>
-          <w:sz w:val="24"/>
-          <w:szCs w:val="24"/>
-        </w:rPr>
-        <w:t>n</w:t>
-      </w:r>
-      <w:r>
-        <w:rPr>
-          <w:sz w:val="24"/>
-          <w:szCs w:val="24"/>
-        </w:rPr>
-        <w:t>do visibilidade e variáveis atômicas</w:t>
-      </w:r>
-      <w:r>
-        <w:rPr>
-          <w:sz w:val="24"/>
-          <w:szCs w:val="24"/>
-        </w:rPr>
-        <w:t xml:space="preserve"> para garantir o acesso correto ao indice do arquivo que será executado o processamento. A classe que implementa a concorrência é a classe ThreadAtomic, essa que herda da classe </w:t>
-      </w:r>
-      <w:r>
-        <w:rPr>
-          <w:i/>
-          <w:iCs/>
-          <w:sz w:val="24"/>
-          <w:szCs w:val="24"/>
-        </w:rPr>
-        <w:t>Thread</w:t>
-      </w:r>
-      <w:r>
-        <w:rPr>
-          <w:sz w:val="24"/>
-          <w:szCs w:val="24"/>
-        </w:rPr>
-        <w:t xml:space="preserve"> e contém os métodos </w:t>
-      </w:r>
-      <w:r>
-        <w:rPr>
-          <w:i/>
-          <w:iCs/>
-          <w:sz w:val="24"/>
-          <w:szCs w:val="24"/>
-        </w:rPr>
-        <w:t>run</w:t>
-      </w:r>
-      <w:r>
-        <w:rPr>
-          <w:sz w:val="24"/>
-          <w:szCs w:val="24"/>
-        </w:rPr>
-        <w:t xml:space="preserve"> e o método verificarImagem</w:t>
-      </w:r>
-      <w:r>
-        <w:rPr>
-          <w:noProof/>
-          <w:sz w:val="24"/>
-          <w:szCs w:val="24"/>
-        </w:rPr>
-        <w:drawing>
-          <wp:inline distT="0" distB="0" distL="0" distR="0" wp14:anchorId="38EEE019" wp14:editId="59C9A62A">
-            <wp:extent cx="5724525" cy="3248025"/>
-            <wp:effectExtent l="0" t="0" r="9525" b="9525"/>
-            <wp:docPr id="7" name="Imagem 7"/>
-            <wp:cNvGraphicFramePr>
-              <a:graphicFrameLocks xmlns:a="http://schemas.openxmlformats.org/drawingml/2006/main" noChangeAspect="1"/>
-            </wp:cNvGraphicFramePr>
-            <a:graphic xmlns:a="http://schemas.openxmlformats.org/drawingml/2006/main">
-              <a:graphicData uri="http://schemas.openxmlformats.org/drawingml/2006/picture">
-                <pic:pic xmlns:pic="http://schemas.openxmlformats.org/drawingml/2006/picture">
-                  <pic:nvPicPr>
-                    <pic:cNvPr id="0" name="Picture 2"/>
-                    <pic:cNvPicPr>
-                      <a:picLocks noChangeAspect="1" noChangeArrowheads="1"/>
-                    </pic:cNvPicPr>
-                  </pic:nvPicPr>
-                  <pic:blipFill>
-                    <a:blip r:embed="rId16">
-                      <a:extLst>
-                        <a:ext uri="{28A0092B-C50C-407E-A947-70E740481C1C}">
-                          <a14:useLocalDpi xmlns:a14="http://schemas.microsoft.com/office/drawing/2010/main" val="0"/>
-                        </a:ext>
-                      </a:extLst>
-                    </a:blip>
-                    <a:srcRect/>
-                    <a:stretch>
-                      <a:fillRect/>
-                    </a:stretch>
-                  </pic:blipFill>
-                  <pic:spPr bwMode="auto">
-                    <a:xfrm>
-                      <a:off x="0" y="0"/>
-                      <a:ext cx="5724525" cy="3248025"/>
-                    </a:xfrm>
-                    <a:prstGeom prst="rect">
-                      <a:avLst/>
-                    </a:prstGeom>
-                    <a:noFill/>
-                    <a:ln>
-                      <a:noFill/>
-                    </a:ln>
-                  </pic:spPr>
-                </pic:pic>
-              </a:graphicData>
-            </a:graphic>
-          </wp:inline>
-        </w:drawing>
-      </w:r>
-    </w:p>
-    <w:p>
-      <w:pPr>
-        <w:ind w:left="720"/>
-        <w:jc w:val="both"/>
-        <w:rPr>
-          <w:sz w:val="24"/>
-          <w:szCs w:val="24"/>
-        </w:rPr>
-      </w:pPr>
-      <w:r>
-        <w:rPr>
-          <w:sz w:val="24"/>
-          <w:szCs w:val="24"/>
-        </w:rPr>
-        <w:lastRenderedPageBreak/>
-        <w:t xml:space="preserve">A variável </w:t>
-      </w:r>
-      <w:r>
-        <w:rPr>
-          <w:sz w:val="24"/>
-          <w:szCs w:val="24"/>
-        </w:rPr>
-        <w:t>idx é uma variável volátil criada na classe atomic, ela é uma variável atômica para podermos utilizar métodos como o getAndIncrement()</w:t>
-      </w:r>
-    </w:p>
-    <w:p>
-      <w:pPr>
-        <w:ind w:left="720"/>
-        <w:jc w:val="both"/>
-        <w:rPr>
-          <w:sz w:val="24"/>
-          <w:szCs w:val="24"/>
-        </w:rPr>
-      </w:pPr>
-      <w:r>
-        <w:rPr>
-          <w:noProof/>
-          <w:sz w:val="24"/>
-          <w:szCs w:val="24"/>
-        </w:rPr>
-        <w:drawing>
-          <wp:inline distT="0" distB="0" distL="0" distR="0" wp14:anchorId="3B4B9D3C" wp14:editId="1223860B">
-            <wp:extent cx="5734050" cy="1828800"/>
-            <wp:effectExtent l="0" t="0" r="0" b="0"/>
-            <wp:docPr id="12" name="Imagem 12"/>
-            <wp:cNvGraphicFramePr>
-              <a:graphicFrameLocks xmlns:a="http://schemas.openxmlformats.org/drawingml/2006/main" noChangeAspect="1"/>
-            </wp:cNvGraphicFramePr>
-            <a:graphic xmlns:a="http://schemas.openxmlformats.org/drawingml/2006/main">
-              <a:graphicData uri="http://schemas.openxmlformats.org/drawingml/2006/picture">
-                <pic:pic xmlns:pic="http://schemas.openxmlformats.org/drawingml/2006/picture">
-                  <pic:nvPicPr>
-                    <pic:cNvPr id="0" name="Picture 3"/>
-                    <pic:cNvPicPr>
-                      <a:picLocks noChangeAspect="1" noChangeArrowheads="1"/>
-                    </pic:cNvPicPr>
-                  </pic:nvPicPr>
-                  <pic:blipFill>
-                    <a:blip r:embed="rId17">
-                      <a:extLst>
-                        <a:ext uri="{28A0092B-C50C-407E-A947-70E740481C1C}">
-                          <a14:useLocalDpi xmlns:a14="http://schemas.microsoft.com/office/drawing/2010/main" val="0"/>
-                        </a:ext>
-                      </a:extLst>
-                    </a:blip>
-                    <a:srcRect/>
-                    <a:stretch>
-                      <a:fillRect/>
-                    </a:stretch>
-                  </pic:blipFill>
-                  <pic:spPr bwMode="auto">
-                    <a:xfrm>
-                      <a:off x="0" y="0"/>
-                      <a:ext cx="5734050" cy="1828800"/>
-                    </a:xfrm>
-                    <a:prstGeom prst="rect">
-                      <a:avLst/>
-                    </a:prstGeom>
-                    <a:noFill/>
-                    <a:ln>
-                      <a:noFill/>
-                    </a:ln>
-                  </pic:spPr>
-                </pic:pic>
-              </a:graphicData>
-            </a:graphic>
-          </wp:inline>
-        </w:drawing>
-      </w:r>
-    </w:p>
-    <w:p>
-      <w:pPr>
-        <w:ind w:left="720"/>
-        <w:jc w:val="both"/>
-        <w:rPr>
-          <w:sz w:val="24"/>
-          <w:szCs w:val="24"/>
-        </w:rPr>
-      </w:pPr>
-      <w:r>
-        <w:rPr>
-          <w:sz w:val="24"/>
-          <w:szCs w:val="24"/>
-        </w:rPr>
-        <w:t>Dessa forma, podemos implementar a concorrência modificando poucas coisas da implementação vista anteriormente. A porcentagem do código concorrente é mais ou menos 25% do código.</w:t>
-      </w:r>
-    </w:p>
-    <w:p>
-      <w:pPr>
-        <w:ind w:left="720"/>
-        <w:jc w:val="both"/>
-        <w:rPr>
-          <w:sz w:val="24"/>
-          <w:szCs w:val="24"/>
-        </w:rPr>
-      </w:pPr>
-    </w:p>
-    <w:p>
-      <w:pPr>
-        <w:numPr>
-          <w:ilvl w:val="1"/>
-          <w:numId w:val="1"/>
-        </w:numPr>
-        <w:jc w:val="both"/>
-        <w:rPr>
-          <w:sz w:val="24"/>
-          <w:szCs w:val="24"/>
-        </w:rPr>
-      </w:pPr>
-      <w:r>
-        <w:rPr>
-          <w:sz w:val="24"/>
-          <w:szCs w:val="24"/>
-        </w:rPr>
-        <w:t>Avaliação com</w:t>
-      </w:r>
-      <w:r>
-        <w:rPr>
-          <w:sz w:val="24"/>
-          <w:szCs w:val="24"/>
-        </w:rPr>
-        <w:t xml:space="preserve"> Microbenchmark </w:t>
-      </w:r>
-    </w:p>
-    <w:p>
-      <w:pPr>
-        <w:ind w:left="1440" w:firstLine="720"/>
-        <w:jc w:val="both"/>
-        <w:rPr>
-          <w:sz w:val="24"/>
-          <w:szCs w:val="24"/>
-        </w:rPr>
-      </w:pPr>
-      <w:r>
-        <w:rPr>
-          <w:sz w:val="24"/>
-          <w:szCs w:val="24"/>
-        </w:rPr>
-        <w:t>Por fim temos o teste com o JMH da implementação concorrente através de visibilidade e variáveis atômicas</w:t>
-      </w:r>
-      <w:r>
-        <w:rPr>
-          <w:sz w:val="24"/>
-          <w:szCs w:val="24"/>
-        </w:rPr>
-        <w:t>. Pode se notar que não se obteve muitos ganhos em relação a implementação com Mutex e Semáforos. Porém, ainda assim apresentou resultado superior</w:t>
-      </w:r>
-      <w:r>
-        <w:rPr>
-          <w:sz w:val="24"/>
-          <w:szCs w:val="24"/>
-        </w:rPr>
-        <w:t>:</w:t>
-      </w:r>
-    </w:p>
-    <w:p>
-      <w:pPr>
-        <w:ind w:left="1440"/>
-        <w:jc w:val="both"/>
-        <w:rPr>
-          <w:noProof/>
-          <w:sz w:val="24"/>
-          <w:szCs w:val="24"/>
-        </w:rPr>
-      </w:pPr>
-      <w:r>
-        <w:rPr>
-          <w:noProof/>
-          <w:sz w:val="24"/>
-          <w:szCs w:val="24"/>
-        </w:rPr>
-        <w:drawing>
-          <wp:anchor distT="0" distB="0" distL="114300" distR="114300" simplePos="0" relativeHeight="251659264" behindDoc="1" locked="0" layoutInCell="1" allowOverlap="1" wp14:anchorId="78C4470C" wp14:editId="6098851C">
-            <wp:simplePos x="0" y="0"/>
-            <wp:positionH relativeFrom="column">
-              <wp:posOffset>914400</wp:posOffset>
-            </wp:positionH>
-            <wp:positionV relativeFrom="paragraph">
-              <wp:posOffset>0</wp:posOffset>
-            </wp:positionV>
-            <wp:extent cx="5438775" cy="923925"/>
-            <wp:effectExtent l="0" t="0" r="9525" b="9525"/>
-            <wp:wrapTopAndBottom/>
-            <wp:docPr id="17" name="Imagem 17"/>
-            <wp:cNvGraphicFramePr>
-              <a:graphicFrameLocks xmlns:a="http://schemas.openxmlformats.org/drawingml/2006/main" noChangeAspect="1"/>
-            </wp:cNvGraphicFramePr>
-            <a:graphic xmlns:a="http://schemas.openxmlformats.org/drawingml/2006/main">
-              <a:graphicData uri="http://schemas.openxmlformats.org/drawingml/2006/picture">
-                <pic:pic xmlns:pic="http://schemas.openxmlformats.org/drawingml/2006/picture">
-                  <pic:nvPicPr>
-                    <pic:cNvPr id="0" name="Picture 5"/>
-                    <pic:cNvPicPr>
-                      <a:picLocks noChangeAspect="1" noChangeArrowheads="1"/>
-                    </pic:cNvPicPr>
-                  </pic:nvPicPr>
-                  <pic:blipFill>
-                    <a:blip r:embed="rId18">
-                      <a:extLst>
-                        <a:ext uri="{28A0092B-C50C-407E-A947-70E740481C1C}">
-                          <a14:useLocalDpi xmlns:a14="http://schemas.microsoft.com/office/drawing/2010/main" val="0"/>
-                        </a:ext>
-                      </a:extLst>
-                    </a:blip>
-                    <a:srcRect/>
-                    <a:stretch>
-                      <a:fillRect/>
-                    </a:stretch>
-                  </pic:blipFill>
-                  <pic:spPr bwMode="auto">
-                    <a:xfrm>
-                      <a:off x="0" y="0"/>
-                      <a:ext cx="5438775" cy="923925"/>
-                    </a:xfrm>
-                    <a:prstGeom prst="rect">
-                      <a:avLst/>
-                    </a:prstGeom>
-                    <a:noFill/>
-                    <a:ln>
-                      <a:noFill/>
-                    </a:ln>
-                  </pic:spPr>
-                </pic:pic>
-              </a:graphicData>
-            </a:graphic>
+            <wp14:sizeRelH relativeFrom="margin">
+              <wp14:pctWidth>0</wp14:pctWidth>
+            </wp14:sizeRelH>
+            <wp14:sizeRelV relativeFrom="margin">
+              <wp14:pctHeight>0</wp14:pctHeight>
+            </wp14:sizeRelV>
           </wp:anchor>
         </w:drawing>
       </w:r>
-      <w:r>
-        <w:rPr>
-          <w:noProof/>
-          <w:sz w:val="24"/>
-          <w:szCs w:val="24"/>
-        </w:rPr>
-        <w:drawing>
-          <wp:inline distT="0" distB="0" distL="0" distR="0" wp14:anchorId="3CABDFF3" wp14:editId="065C3063">
-            <wp:extent cx="5543550" cy="2457450"/>
-            <wp:effectExtent l="0" t="0" r="0" b="0"/>
-            <wp:docPr id="9" name="Imagem 9"/>
-            <wp:cNvGraphicFramePr>
-              <a:graphicFrameLocks xmlns:a="http://schemas.openxmlformats.org/drawingml/2006/main" noChangeAspect="1"/>
-            </wp:cNvGraphicFramePr>
-            <a:graphic xmlns:a="http://schemas.openxmlformats.org/drawingml/2006/main">
-              <a:graphicData uri="http://schemas.openxmlformats.org/drawingml/2006/picture">
-                <pic:pic xmlns:pic="http://schemas.openxmlformats.org/drawingml/2006/picture">
-                  <pic:nvPicPr>
-                    <pic:cNvPr id="0" name="Picture 4"/>
-                    <pic:cNvPicPr>
-                      <a:picLocks noChangeAspect="1" noChangeArrowheads="1"/>
-                    </pic:cNvPicPr>
-                  </pic:nvPicPr>
-                  <pic:blipFill>
-                    <a:blip r:embed="rId19">
-                      <a:extLst>
-                        <a:ext uri="{28A0092B-C50C-407E-A947-70E740481C1C}">
-                          <a14:useLocalDpi xmlns:a14="http://schemas.microsoft.com/office/drawing/2010/main" val="0"/>
-                        </a:ext>
-                      </a:extLst>
-                    </a:blip>
-                    <a:srcRect/>
-                    <a:stretch>
-                      <a:fillRect/>
-                    </a:stretch>
-                  </pic:blipFill>
-                  <pic:spPr bwMode="auto">
-                    <a:xfrm>
-                      <a:off x="0" y="0"/>
-                      <a:ext cx="5543550" cy="2457450"/>
-                    </a:xfrm>
-                    <a:prstGeom prst="rect">
-                      <a:avLst/>
-                    </a:prstGeom>
-                    <a:noFill/>
-                    <a:ln>
-                      <a:noFill/>
-                    </a:ln>
-                  </pic:spPr>
-                </pic:pic>
-              </a:graphicData>
-            </a:graphic>
-          </wp:inline>
-        </w:drawing>
-      </w:r>
-    </w:p>
-    <w:p>
-      <w:pPr>
-        <w:ind w:left="1440" w:firstLine="720"/>
-        <w:jc w:val="both"/>
-        <w:rPr>
-          <w:sz w:val="24"/>
-          <w:szCs w:val="24"/>
-        </w:rPr>
-      </w:pPr>
-      <w:r>
-        <w:rPr>
-          <w:sz w:val="24"/>
-          <w:szCs w:val="24"/>
-        </w:rPr>
-        <w:t>P</w:t>
-      </w:r>
-      <w:r>
-        <w:rPr>
-          <w:sz w:val="24"/>
-          <w:szCs w:val="24"/>
-        </w:rPr>
-        <w:t xml:space="preserve">odemos observar que foram realizadas </w:t>
-      </w:r>
-      <w:r>
-        <w:rPr>
-          <w:sz w:val="24"/>
-          <w:szCs w:val="24"/>
-        </w:rPr>
-        <w:t>23,546</w:t>
-      </w:r>
-      <w:r>
-        <w:rPr>
-          <w:sz w:val="24"/>
-          <w:szCs w:val="24"/>
-        </w:rPr>
-        <w:t xml:space="preserve"> operações por segundo, superando as </w:t>
-      </w:r>
-      <w:r>
-        <w:rPr>
-          <w:sz w:val="24"/>
-          <w:szCs w:val="24"/>
-        </w:rPr>
-        <w:t>22,917</w:t>
-      </w:r>
-      <w:r>
-        <w:rPr>
-          <w:sz w:val="24"/>
-          <w:szCs w:val="24"/>
-        </w:rPr>
-        <w:t xml:space="preserve"> d</w:t>
-      </w:r>
-      <w:r>
-        <w:rPr>
-          <w:sz w:val="24"/>
-          <w:szCs w:val="24"/>
-        </w:rPr>
-        <w:t xml:space="preserve">a implementação anterior, a variação esteve ente </w:t>
-      </w:r>
-      <w:r>
-        <w:rPr>
-          <w:sz w:val="24"/>
-          <w:szCs w:val="24"/>
-        </w:rPr>
-        <w:t>21,856</w:t>
-      </w:r>
+    </w:p>
+    <w:p>
+      <w:pPr>
+        <w:ind w:firstLine="720"/>
+        <w:jc w:val="both"/>
+        <w:rPr>
+          <w:sz w:val="24"/>
+          <w:szCs w:val="24"/>
+        </w:rPr>
+      </w:pPr>
+    </w:p>
+    <w:p>
+      <w:pPr>
+        <w:ind w:firstLine="720"/>
+        <w:jc w:val="both"/>
+        <w:rPr>
+          <w:sz w:val="24"/>
+          <w:szCs w:val="24"/>
+        </w:rPr>
+      </w:pPr>
       <w:r>
         <w:rPr>
           <w:sz w:val="24"/>
@@ -2447,77 +1805,48 @@
         </w:rPr>
         <w:t xml:space="preserve"> </w:t>
       </w:r>
-      <w:r>
-        <w:rPr>
-          <w:sz w:val="24"/>
-          <w:szCs w:val="24"/>
-        </w:rPr>
-        <w:t>e</w:t>
-      </w:r>
-      <w:r>
-        <w:rPr>
-          <w:sz w:val="24"/>
-          <w:szCs w:val="24"/>
-        </w:rPr>
-        <w:t xml:space="preserve"> </w:t>
-      </w:r>
-      <w:r>
-        <w:rPr>
-          <w:sz w:val="24"/>
-          <w:szCs w:val="24"/>
-        </w:rPr>
-        <w:t>25,236</w:t>
-      </w:r>
-      <w:r>
-        <w:rPr>
-          <w:sz w:val="24"/>
-          <w:szCs w:val="24"/>
-        </w:rPr>
-        <w:t xml:space="preserve"> vezes por segundo e </w:t>
-      </w:r>
-      <w:r>
-        <w:rPr>
-          <w:sz w:val="24"/>
-          <w:szCs w:val="24"/>
-        </w:rPr>
-        <w:t>1,69</w:t>
-      </w:r>
-      <w:r>
-        <w:rPr>
-          <w:sz w:val="24"/>
-          <w:szCs w:val="24"/>
-        </w:rPr>
-        <w:t xml:space="preserve"> operações de erro por segundo, </w:t>
-      </w:r>
-      <w:r>
-        <w:rPr>
-          <w:sz w:val="24"/>
-          <w:szCs w:val="24"/>
-        </w:rPr>
-        <w:t>o que mostra que com a variável atômica conseguiu mais eficiência e menos erro</w:t>
-      </w:r>
-      <w:r>
-        <w:rPr>
-          <w:sz w:val="24"/>
-          <w:szCs w:val="24"/>
-        </w:rPr>
-        <w:t>.</w:t>
-      </w:r>
-    </w:p>
-    <w:p>
-      <w:pPr>
-        <w:jc w:val="both"/>
-        <w:rPr>
-          <w:sz w:val="24"/>
-          <w:szCs w:val="24"/>
-        </w:rPr>
-      </w:pPr>
-    </w:p>
-    <w:p>
-      <w:pPr>
-        <w:ind w:left="1440"/>
-        <w:jc w:val="both"/>
-        <w:rPr>
+    </w:p>
+    <w:p>
+      <w:pPr>
+        <w:jc w:val="both"/>
+        <w:rPr>
+          <w:sz w:val="24"/>
+          <w:szCs w:val="24"/>
+        </w:rPr>
+      </w:pPr>
+    </w:p>
+    <w:p>
+      <w:pPr>
+        <w:jc w:val="both"/>
+        <w:rPr>
+          <w:bCs/>
+          <w:sz w:val="24"/>
+          <w:szCs w:val="24"/>
+        </w:rPr>
+      </w:pPr>
+      <w:r>
+        <w:rPr>
+          <w:bCs/>
+          <w:sz w:val="24"/>
+          <w:szCs w:val="24"/>
+        </w:rPr>
+        <w:t>Acima podemos ver a</w:t>
+      </w:r>
+      <w:r>
+        <w:rPr>
+          <w:bCs/>
+          <w:sz w:val="24"/>
+          <w:szCs w:val="24"/>
+        </w:rPr>
+        <w:t xml:space="preserve"> timeline de execução do programa.</w:t>
+      </w:r>
+    </w:p>
+    <w:p>
+      <w:pPr>
+        <w:ind w:left="720"/>
+        <w:jc w:val="both"/>
+        <w:rPr>
+          <w:b/>
           <w:sz w:val="24"/>
           <w:szCs w:val="24"/>
         </w:rPr>
@@ -2542,19 +1871,8 @@
           <w:sz w:val="24"/>
           <w:szCs w:val="24"/>
         </w:rPr>
-        <w:t>Discussão (Vale 1.0)</w:t>
-      </w:r>
-    </w:p>
-    <w:p>
-      <w:pPr>
-        <w:ind w:left="720"/>
-        <w:jc w:val="both"/>
-        <w:rPr>
-          <w:b/>
-          <w:sz w:val="24"/>
-          <w:szCs w:val="24"/>
-        </w:rPr>
-      </w:pPr>
+        <w:t>Discussão</w:t>
+      </w:r>
     </w:p>
     <w:p>
       <w:pPr>
@@ -2595,7 +1913,49 @@
           <w:sz w:val="24"/>
           <w:szCs w:val="24"/>
         </w:rPr>
-        <w:t>Analisando os resultados oferecidos pelo JMH pude perceber que a implementação concorrente, tanto com mutex e semáforos quanto com visibilidade e variáveis atômicas ofereceram uma melhora significativa no tempo de execução do algoritmo, onde algumas vezes no meu computador, que possui 8 núcleos, a implementação com semáforo foi mais eficaz do que a com variável atômica e outras vezes foi o oposto, porém sempre mostrando ser bem mais rápido que a implementação serial.</w:t>
+        <w:t xml:space="preserve">Analisando os resultados oferecidos pelo JMH pude perceber que a implementação </w:t>
+      </w:r>
+      <w:r>
+        <w:rPr>
+          <w:sz w:val="24"/>
+          <w:szCs w:val="24"/>
+        </w:rPr>
+        <w:t>com o Apache Spark</w:t>
+      </w:r>
+      <w:r>
+        <w:rPr>
+          <w:sz w:val="24"/>
+          <w:szCs w:val="24"/>
+        </w:rPr>
+        <w:t xml:space="preserve"> oferece</w:t>
+      </w:r>
+      <w:r>
+        <w:rPr>
+          <w:sz w:val="24"/>
+          <w:szCs w:val="24"/>
+        </w:rPr>
+        <w:t>u</w:t>
+      </w:r>
+      <w:r>
+        <w:rPr>
+          <w:sz w:val="24"/>
+          <w:szCs w:val="24"/>
+        </w:rPr>
+        <w:t xml:space="preserve"> uma melhora no </w:t>
+      </w:r>
+      <w:r>
+        <w:rPr>
+          <w:sz w:val="24"/>
+          <w:szCs w:val="24"/>
+        </w:rPr>
+        <w:t>throuput, porém ao executar as versões serial e a versão com o Spark não se notou grande melhora no tempo de execução, na verdade a execução ficou um pouco mais lenta, mesmo utilizando o Spark todos os 8 núcleos que meu computador tem</w:t>
+      </w:r>
+      <w:r>
+        <w:rPr>
+          <w:sz w:val="24"/>
+          <w:szCs w:val="24"/>
+        </w:rPr>
+        <w:t>.</w:t>
       </w:r>
     </w:p>
     <w:p>
@@ -2612,101 +1972,64 @@
           <w:sz w:val="24"/>
           <w:szCs w:val="24"/>
         </w:rPr>
-        <w:t xml:space="preserve">Infelizmente, tive muitos problemas com os outros testes a ser realizado, só consegui rodar o JMH. Nas classes do projeto pode ser visto que está implementado as classes de testes </w:t>
-      </w:r>
-      <w:r>
-        <w:rPr>
-          <w:sz w:val="24"/>
-          <w:szCs w:val="24"/>
-        </w:rPr>
-        <w:t>de praticamente todos os testes,</w:t>
-      </w:r>
-      <w:r>
-        <w:rPr>
-          <w:sz w:val="24"/>
-          <w:szCs w:val="24"/>
-        </w:rPr>
-        <w:t xml:space="preserve"> porém sempre </w:t>
-      </w:r>
-      <w:r>
-        <w:rPr>
-          <w:sz w:val="24"/>
-          <w:szCs w:val="24"/>
-        </w:rPr>
-        <w:t xml:space="preserve">algo dava errado e não conseguia roda-los, no teste do JCStress por exemplo, tive essa resposta ao rodar o código: </w:t>
-      </w:r>
-      <w:r>
-        <w:rPr>
-          <w:noProof/>
-          <w:sz w:val="24"/>
-          <w:szCs w:val="24"/>
-        </w:rPr>
-        <w:drawing>
-          <wp:inline distT="0" distB="0" distL="0" distR="0" wp14:anchorId="54817C13" wp14:editId="229F40BE">
-            <wp:extent cx="5734050" cy="3105150"/>
-            <wp:effectExtent l="0" t="0" r="0" b="0"/>
-            <wp:docPr id="13" name="Imagem 13"/>
-            <wp:cNvGraphicFramePr>
-              <a:graphicFrameLocks xmlns:a="http://schemas.openxmlformats.org/drawingml/2006/main" noChangeAspect="1"/>
-            </wp:cNvGraphicFramePr>
-            <a:graphic xmlns:a="http://schemas.openxmlformats.org/drawingml/2006/main">
-              <a:graphicData uri="http://schemas.openxmlformats.org/drawingml/2006/picture">
-                <pic:pic xmlns:pic="http://schemas.openxmlformats.org/drawingml/2006/picture">
-                  <pic:nvPicPr>
-                    <pic:cNvPr id="0" name="Picture 4"/>
-                    <pic:cNvPicPr>
-                      <a:picLocks noChangeAspect="1" noChangeArrowheads="1"/>
-                    </pic:cNvPicPr>
-                  </pic:nvPicPr>
-                  <pic:blipFill>
-                    <a:blip r:embed="rId20">
-                      <a:extLst>
-                        <a:ext uri="{28A0092B-C50C-407E-A947-70E740481C1C}">
-                          <a14:useLocalDpi xmlns:a14="http://schemas.microsoft.com/office/drawing/2010/main" val="0"/>
-                        </a:ext>
-                      </a:extLst>
-                    </a:blip>
-                    <a:srcRect/>
-                    <a:stretch>
-                      <a:fillRect/>
-                    </a:stretch>
-                  </pic:blipFill>
-                  <pic:spPr bwMode="auto">
-                    <a:xfrm>
-                      <a:off x="0" y="0"/>
-                      <a:ext cx="5734050" cy="3105150"/>
-                    </a:xfrm>
-                    <a:prstGeom prst="rect">
-                      <a:avLst/>
-                    </a:prstGeom>
-                    <a:noFill/>
-                    <a:ln>
-                      <a:noFill/>
-                    </a:ln>
-                  </pic:spPr>
-                </pic:pic>
-              </a:graphicData>
-            </a:graphic>
-          </wp:inline>
-        </w:drawing>
-      </w:r>
-    </w:p>
-    <w:p>
-      <w:pPr>
-        <w:ind w:left="709"/>
-        <w:jc w:val="both"/>
-        <w:rPr>
-          <w:sz w:val="24"/>
-          <w:szCs w:val="24"/>
-        </w:rPr>
-      </w:pPr>
-      <w:r>
-        <w:rPr>
-          <w:sz w:val="24"/>
-          <w:szCs w:val="24"/>
-        </w:rPr>
-        <w:tab/>
-        <w:t xml:space="preserve">Porém a classe de teste está implementada e está no projeto. </w:t>
+        <w:t>Como lição</w:t>
+      </w:r>
+      <w:r>
+        <w:rPr>
+          <w:sz w:val="24"/>
+          <w:szCs w:val="24"/>
+        </w:rPr>
+        <w:t xml:space="preserve"> não só desse projeto final, mas da disciplina completa em si</w:t>
+      </w:r>
+      <w:r>
+        <w:rPr>
+          <w:sz w:val="24"/>
+          <w:szCs w:val="24"/>
+        </w:rPr>
+        <w:t xml:space="preserve">, aprendi que o ganho de eficiência pode ser significativo em </w:t>
+      </w:r>
+      <w:r>
+        <w:rPr>
+          <w:sz w:val="24"/>
+          <w:szCs w:val="24"/>
+        </w:rPr>
+        <w:t xml:space="preserve">uma implementação </w:t>
+      </w:r>
+      <w:r>
+        <w:rPr>
+          <w:sz w:val="24"/>
+          <w:szCs w:val="24"/>
+        </w:rPr>
+        <w:t>concorrente</w:t>
+      </w:r>
+      <w:r>
+        <w:rPr>
+          <w:sz w:val="24"/>
+          <w:szCs w:val="24"/>
+        </w:rPr>
+        <w:t>, mas irá depender muito do hardware da sua máquina.</w:t>
+      </w:r>
+      <w:r>
+        <w:rPr>
+          <w:sz w:val="24"/>
+          <w:szCs w:val="24"/>
+        </w:rPr>
+        <w:t xml:space="preserve"> Além disso, a forma como o programador utiliza as ferramentas que as linguagens disponibilizam é essencial para se obter o melhor resultado possível, pois, ao longo da disciplina pode ser observado que algumas estratégias foram muito mais eficientes que outras para realizar os mesmos problemas. O programador também precisa estar muito atento pois muitas </w:t>
+      </w:r>
+      <w:r>
+        <w:rPr>
+          <w:sz w:val="24"/>
+          <w:szCs w:val="24"/>
+        </w:rPr>
+        <w:lastRenderedPageBreak/>
+        <w:t xml:space="preserve">vezes o algoritmo pode estar sendo interrompido muitas vezes por causa de gerenciamento de memória, onde a linguagem estará rodando a coleta de lixo. Portanto, para ser um </w:t>
+      </w:r>
+      <w:r>
+        <w:rPr>
+          <w:sz w:val="24"/>
+          <w:szCs w:val="24"/>
+        </w:rPr>
+        <w:t>bom</w:t>
       </w:r>
       <w:r>
         <w:rPr>
@@ -2720,15 +2043,21 @@
           <w:sz w:val="24"/>
           <w:szCs w:val="24"/>
         </w:rPr>
-        <w:t xml:space="preserve">Já no JMeter, fiz a classe de teste, rodei o mvn clean e install (assim como rodei antes de executar o JCStress) copiei a .jar para a pasta lib/ext porém, quando abro o programa e faço os procedimentos como está no slide de aula, não aparece a </w:t>
-      </w:r>
-      <w:r>
-        <w:rPr>
-          <w:sz w:val="24"/>
-          <w:szCs w:val="24"/>
-        </w:rPr>
-        <w:lastRenderedPageBreak/>
-        <w:t>classe a ser testada</w:t>
+        <w:t xml:space="preserve">programador é necessário saber muito mais do que apresentar uma solução para algum problema, </w:t>
+      </w:r>
+      <w:r>
+        <w:rPr>
+          <w:sz w:val="24"/>
+          <w:szCs w:val="24"/>
+        </w:rPr>
+        <w:t xml:space="preserve">além de resolver o problema é preciso saber que existem várias formas de solução que pode permitir o melhor desempenhos diferentes, cabe ao programador conseguir identificar e </w:t>
+      </w:r>
+      <w:r>
+        <w:rPr>
+          <w:sz w:val="24"/>
+          <w:szCs w:val="24"/>
+        </w:rPr>
+        <w:t>aplicar essa forma.</w:t>
       </w:r>
       <w:r>
         <w:rPr>
@@ -2737,78 +2066,6 @@
         </w:rPr>
         <w:t xml:space="preserve"> </w:t>
       </w:r>
-      <w:r>
-        <w:rPr>
-          <w:noProof/>
-          <w:sz w:val="24"/>
-          <w:szCs w:val="24"/>
-        </w:rPr>
-        <w:drawing>
-          <wp:inline distT="0" distB="0" distL="0" distR="0" wp14:anchorId="47F34B8F" wp14:editId="0A205F78">
-            <wp:extent cx="5724525" cy="3228975"/>
-            <wp:effectExtent l="0" t="0" r="9525" b="9525"/>
-            <wp:docPr id="14" name="Imagem 14"/>
-            <wp:cNvGraphicFramePr>
-              <a:graphicFrameLocks xmlns:a="http://schemas.openxmlformats.org/drawingml/2006/main" noChangeAspect="1"/>
-            </wp:cNvGraphicFramePr>
-            <a:graphic xmlns:a="http://schemas.openxmlformats.org/drawingml/2006/main">
-              <a:graphicData uri="http://schemas.openxmlformats.org/drawingml/2006/picture">
-                <pic:pic xmlns:pic="http://schemas.openxmlformats.org/drawingml/2006/picture">
-                  <pic:nvPicPr>
-                    <pic:cNvPr id="0" name="Picture 5"/>
-                    <pic:cNvPicPr>
-                      <a:picLocks noChangeAspect="1" noChangeArrowheads="1"/>
-                    </pic:cNvPicPr>
-                  </pic:nvPicPr>
-                  <pic:blipFill>
-                    <a:blip r:embed="rId21" cstate="print">
-                      <a:extLst>
-                        <a:ext uri="{28A0092B-C50C-407E-A947-70E740481C1C}">
-                          <a14:useLocalDpi xmlns:a14="http://schemas.microsoft.com/office/drawing/2010/main" val="0"/>
-                        </a:ext>
-                      </a:extLst>
-                    </a:blip>
-                    <a:srcRect/>
-                    <a:stretch>
-                      <a:fillRect/>
-                    </a:stretch>
-                  </pic:blipFill>
-                  <pic:spPr bwMode="auto">
-                    <a:xfrm>
-                      <a:off x="0" y="0"/>
-                      <a:ext cx="5724525" cy="3228975"/>
-                    </a:xfrm>
-                    <a:prstGeom prst="rect">
-                      <a:avLst/>
-                    </a:prstGeom>
-                    <a:noFill/>
-                    <a:ln>
-                      <a:noFill/>
-                    </a:ln>
-                  </pic:spPr>
-                </pic:pic>
-              </a:graphicData>
-            </a:graphic>
-          </wp:inline>
-        </w:drawing>
-      </w:r>
-    </w:p>
-    <w:p>
-      <w:pPr>
-        <w:ind w:left="709"/>
-        <w:jc w:val="both"/>
-        <w:rPr>
-          <w:sz w:val="24"/>
-          <w:szCs w:val="24"/>
-        </w:rPr>
-      </w:pPr>
-      <w:r>
-        <w:rPr>
-          <w:sz w:val="24"/>
-          <w:szCs w:val="24"/>
-        </w:rPr>
-        <w:t>Além disso, também não obtive sucesso com os outros testes, como o JFR que tentei várias formas de executar, vi diversos vídeos ensinando, fiz os procedimentos, mas nunca aparecia a opção de rodar o teste.</w:t>
-      </w:r>
     </w:p>
     <w:p>
       <w:pPr>
@@ -2819,62 +2076,6 @@
           <w:szCs w:val="24"/>
         </w:rPr>
       </w:pPr>
-      <w:r>
-        <w:rPr>
-          <w:sz w:val="24"/>
-          <w:szCs w:val="24"/>
-        </w:rPr>
-        <w:t xml:space="preserve">Como lição, aprendi que o ganho de eficiência pode ser significativo em </w:t>
-      </w:r>
-      <w:r>
-        <w:rPr>
-          <w:sz w:val="24"/>
-          <w:szCs w:val="24"/>
-        </w:rPr>
-        <w:t xml:space="preserve">uma implementação </w:t>
-      </w:r>
-      <w:r>
-        <w:rPr>
-          <w:sz w:val="24"/>
-          <w:szCs w:val="24"/>
-        </w:rPr>
-        <w:t>concorrente</w:t>
-      </w:r>
-      <w:r>
-        <w:rPr>
-          <w:sz w:val="24"/>
-          <w:szCs w:val="24"/>
-        </w:rPr>
-        <w:t xml:space="preserve">, mas irá depender muito do hardware da sua máquina. Também aprendi que pode ser mais interessante utilizar visibilidade e variáveis atômicas do que mutex/semáforos pois elas evitam locks desnecessários. Outros aprendizados sobre condições de corrida, garbage collection e outros assuntos estudados não puderam ser testados por </w:t>
-      </w:r>
-      <w:r>
-        <w:rPr>
-          <w:sz w:val="24"/>
-          <w:szCs w:val="24"/>
-        </w:rPr>
-        <w:t xml:space="preserve">diversos </w:t>
-      </w:r>
-      <w:r>
-        <w:rPr>
-          <w:sz w:val="24"/>
-          <w:szCs w:val="24"/>
-        </w:rPr>
-        <w:t>problemas portanto</w:t>
-      </w:r>
-      <w:r>
-        <w:rPr>
-          <w:sz w:val="24"/>
-          <w:szCs w:val="24"/>
-        </w:rPr>
-        <w:t>, como não consegui analisar esses dados na minha aplicação, acho que não faz sentido comentar a respeito, logo irei comentar apenas o que consegui realizar com sucesso no projeto</w:t>
-      </w:r>
-      <w:r>
-        <w:rPr>
-          <w:sz w:val="24"/>
-          <w:szCs w:val="24"/>
-        </w:rPr>
-        <w:t>.</w:t>
-      </w:r>
     </w:p>
     <w:sectPr>
       <w:pgSz w:w="11909" w:h="16834"/>
@@ -3590,6 +2791,17 @@
       <w:szCs w:val="30"/>
     </w:rPr>
   </w:style>
+  <w:style w:type="paragraph" w:styleId="PargrafodaLista">
+    <w:name w:val="List Paragraph"/>
+    <w:basedOn w:val="Normal"/>
+    <w:uiPriority w:val="34"/>
+    <w:qFormat/>
+    <w:rsid w:val="0039588F"/>
+    <w:pPr>
+      <w:ind w:left="720"/>
+      <w:contextualSpacing/>
+    </w:pPr>
+  </w:style>
 </w:styles>
 </file>
 

</xml_diff>